<commit_message>
Add/refine descriptors as part of D4LS
</commit_message>
<xml_diff>
--- a/Programme Document/IN620001 Embedded Systems.docx
+++ b/Programme Document/IN620001 Embedded Systems.docx
@@ -4,7 +4,7 @@
   <w:body>
     <w:p>
       <w:pPr>
-        <w:pStyle w:val="Heading2"/>
+        <w:pStyle w:val="berschrift2"/>
       </w:pPr>
       <w:bookmarkStart w:id="0" w:name="_Toc433018333"/>
       <w:r>
@@ -46,7 +46,7 @@
           </w:tcPr>
           <w:p>
             <w:pPr>
-              <w:pStyle w:val="BodyTextIndent"/>
+              <w:pStyle w:val="Textkrper-Zeileneinzug"/>
               <w:tabs>
                 <w:tab w:val="clear" w:pos="851"/>
               </w:tabs>
@@ -79,7 +79,7 @@
           </w:tcPr>
           <w:p>
             <w:pPr>
-              <w:pStyle w:val="BodyTextIndent"/>
+              <w:pStyle w:val="Textkrper-Zeileneinzug"/>
               <w:tabs>
                 <w:tab w:val="clear" w:pos="851"/>
               </w:tabs>
@@ -111,7 +111,7 @@
           </w:tcPr>
           <w:p>
             <w:pPr>
-              <w:pStyle w:val="BodyTextIndent"/>
+              <w:pStyle w:val="Textkrper-Zeileneinzug"/>
               <w:tabs>
                 <w:tab w:val="clear" w:pos="851"/>
               </w:tabs>
@@ -144,7 +144,7 @@
           </w:tcPr>
           <w:p>
             <w:pPr>
-              <w:pStyle w:val="BodyTextIndent"/>
+              <w:pStyle w:val="Textkrper-Zeileneinzug"/>
               <w:tabs>
                 <w:tab w:val="clear" w:pos="851"/>
               </w:tabs>
@@ -179,7 +179,7 @@
           </w:tcPr>
           <w:p>
             <w:pPr>
-              <w:pStyle w:val="BodyTextIndent"/>
+              <w:pStyle w:val="Textkrper-Zeileneinzug"/>
               <w:tabs>
                 <w:tab w:val="clear" w:pos="851"/>
               </w:tabs>
@@ -210,7 +210,7 @@
           </w:tcPr>
           <w:p>
             <w:pPr>
-              <w:pStyle w:val="BodyTextIndent"/>
+              <w:pStyle w:val="Textkrper-Zeileneinzug"/>
               <w:tabs>
                 <w:tab w:val="clear" w:pos="851"/>
               </w:tabs>
@@ -240,7 +240,7 @@
           </w:tcPr>
           <w:p>
             <w:pPr>
-              <w:pStyle w:val="BodyTextIndent"/>
+              <w:pStyle w:val="Textkrper-Zeileneinzug"/>
               <w:tabs>
                 <w:tab w:val="clear" w:pos="851"/>
               </w:tabs>
@@ -272,7 +272,7 @@
           </w:tcPr>
           <w:p>
             <w:pPr>
-              <w:pStyle w:val="BodyTextIndent"/>
+              <w:pStyle w:val="Textkrper-Zeileneinzug"/>
               <w:tabs>
                 <w:tab w:val="clear" w:pos="851"/>
               </w:tabs>
@@ -307,7 +307,7 @@
           </w:tcPr>
           <w:p>
             <w:pPr>
-              <w:pStyle w:val="BodyTextIndent"/>
+              <w:pStyle w:val="Textkrper-Zeileneinzug"/>
               <w:tabs>
                 <w:tab w:val="clear" w:pos="851"/>
               </w:tabs>
@@ -338,7 +338,7 @@
           </w:tcPr>
           <w:p>
             <w:pPr>
-              <w:pStyle w:val="BodyTextIndent"/>
+              <w:pStyle w:val="Textkrper-Zeileneinzug"/>
               <w:tabs>
                 <w:tab w:val="clear" w:pos="851"/>
               </w:tabs>
@@ -368,7 +368,7 @@
           </w:tcPr>
           <w:p>
             <w:pPr>
-              <w:pStyle w:val="BodyTextIndent"/>
+              <w:pStyle w:val="Textkrper-Zeileneinzug"/>
               <w:tabs>
                 <w:tab w:val="clear" w:pos="851"/>
               </w:tabs>
@@ -414,7 +414,7 @@
           </w:tcPr>
           <w:p>
             <w:pPr>
-              <w:pStyle w:val="BodyTextIndent"/>
+              <w:pStyle w:val="Textkrper-Zeileneinzug"/>
               <w:tabs>
                 <w:tab w:val="clear" w:pos="851"/>
               </w:tabs>
@@ -449,7 +449,7 @@
           </w:tcPr>
           <w:p>
             <w:pPr>
-              <w:pStyle w:val="BodyTextIndent"/>
+              <w:pStyle w:val="Textkrper-Zeileneinzug"/>
               <w:tabs>
                 <w:tab w:val="clear" w:pos="851"/>
               </w:tabs>
@@ -480,7 +480,7 @@
           </w:tcPr>
           <w:p>
             <w:pPr>
-              <w:pStyle w:val="BodyTextIndent"/>
+              <w:pStyle w:val="Textkrper-Zeileneinzug"/>
               <w:tabs>
                 <w:tab w:val="clear" w:pos="851"/>
               </w:tabs>
@@ -510,7 +510,7 @@
           </w:tcPr>
           <w:p>
             <w:pPr>
-              <w:pStyle w:val="BodyTextIndent"/>
+              <w:pStyle w:val="Textkrper-Zeileneinzug"/>
               <w:tabs>
                 <w:tab w:val="clear" w:pos="851"/>
               </w:tabs>
@@ -542,7 +542,7 @@
           </w:tcPr>
           <w:p>
             <w:pPr>
-              <w:pStyle w:val="BodyTextIndent"/>
+              <w:pStyle w:val="Textkrper-Zeileneinzug"/>
               <w:tabs>
                 <w:tab w:val="clear" w:pos="851"/>
               </w:tabs>
@@ -580,7 +580,7 @@
           </w:tcPr>
           <w:p>
             <w:pPr>
-              <w:pStyle w:val="BodyTextIndent"/>
+              <w:pStyle w:val="Textkrper-Zeileneinzug"/>
               <w:tabs>
                 <w:tab w:val="clear" w:pos="851"/>
               </w:tabs>
@@ -618,7 +618,7 @@
     </w:tbl>
     <w:p>
       <w:pPr>
-        <w:pStyle w:val="BodyTextIndent"/>
+        <w:pStyle w:val="Textkrper-Zeileneinzug"/>
         <w:spacing w:before="240"/>
         <w:ind w:left="0"/>
         <w:rPr>
@@ -642,7 +642,7 @@
     </w:p>
     <w:p>
       <w:pPr>
-        <w:pStyle w:val="BodyTextIndent"/>
+        <w:pStyle w:val="Textkrper-Zeileneinzug"/>
         <w:ind w:left="0"/>
         <w:rPr>
           <w:rFonts w:cs="Arial"/>
@@ -709,88 +709,12 @@
           <w:rFonts w:cs="Arial"/>
           <w:lang w:val="en-NZ"/>
         </w:rPr>
-        <w:t>.  (This paper</w:t>
-      </w:r>
-      <w:r>
-        <w:rPr>
-          <w:rFonts w:cs="Arial"/>
-          <w:lang w:val="en-NZ"/>
-        </w:rPr>
-        <w:t xml:space="preserve"> is </w:t>
-      </w:r>
-      <w:r>
-        <w:rPr>
-          <w:rFonts w:cs="Arial"/>
-          <w:b/>
-          <w:bCs/>
-          <w:i/>
-          <w:iCs/>
-          <w:lang w:val="en-NZ"/>
-        </w:rPr>
-        <w:t>not</w:t>
-      </w:r>
-      <w:r>
-        <w:rPr>
-          <w:rFonts w:cs="Arial"/>
-          <w:lang w:val="en-NZ"/>
-        </w:rPr>
-        <w:t xml:space="preserve"> intended to </w:t>
-      </w:r>
-      <w:r>
-        <w:rPr>
-          <w:rFonts w:cs="Arial"/>
-          <w:lang w:val="en-NZ"/>
-        </w:rPr>
-        <w:t>provide</w:t>
-      </w:r>
-      <w:r>
-        <w:rPr>
-          <w:rFonts w:cs="Arial"/>
-          <w:lang w:val="en-NZ"/>
-        </w:rPr>
-        <w:t xml:space="preserve"> th</w:t>
-      </w:r>
-      <w:r>
-        <w:rPr>
-          <w:rFonts w:cs="Arial"/>
-          <w:lang w:val="en-NZ"/>
-        </w:rPr>
-        <w:t xml:space="preserve">e skills required </w:t>
-      </w:r>
-      <w:proofErr w:type="gramStart"/>
-      <w:r>
-        <w:rPr>
-          <w:rFonts w:cs="Arial"/>
-          <w:lang w:val="en-NZ"/>
-        </w:rPr>
-        <w:t>to design</w:t>
-      </w:r>
-      <w:proofErr w:type="gramEnd"/>
-      <w:r>
-        <w:rPr>
-          <w:rFonts w:cs="Arial"/>
-          <w:lang w:val="en-NZ"/>
-        </w:rPr>
-        <w:t xml:space="preserve"> a better CPU, nor is it</w:t>
-      </w:r>
-      <w:r>
-        <w:rPr>
-          <w:rFonts w:cs="Arial"/>
-          <w:lang w:val="en-NZ"/>
-        </w:rPr>
-        <w:t xml:space="preserve"> intended to te</w:t>
-      </w:r>
-      <w:r>
-        <w:rPr>
-          <w:rFonts w:cs="Arial"/>
-          <w:lang w:val="en-NZ"/>
-        </w:rPr>
-        <w:t xml:space="preserve">ach students to write in assembler.) </w:t>
+        <w:t xml:space="preserve">. </w:t>
       </w:r>
     </w:p>
     <w:p>
       <w:pPr>
-        <w:pStyle w:val="BodyTextIndent"/>
+        <w:pStyle w:val="Textkrper-Zeileneinzug"/>
         <w:spacing w:before="240"/>
         <w:ind w:left="0"/>
         <w:rPr>
@@ -814,7 +738,7 @@
     </w:p>
     <w:p>
       <w:pPr>
-        <w:pStyle w:val="BodyTextIndent"/>
+        <w:pStyle w:val="Textkrper-Zeileneinzug"/>
         <w:ind w:left="0"/>
         <w:rPr>
           <w:rFonts w:cs="Arial"/>
@@ -829,7 +753,7 @@
     </w:p>
     <w:p>
       <w:pPr>
-        <w:pStyle w:val="BodyTextIndent"/>
+        <w:pStyle w:val="Textkrper-Zeileneinzug"/>
         <w:numPr>
           <w:ilvl w:val="0"/>
           <w:numId w:val="2"/>
@@ -863,12 +787,12 @@
         <w:rPr>
           <w:rFonts w:cs="Arial"/>
         </w:rPr>
-        <w:t xml:space="preserve"> </w:t>
+        <w:t>.</w:t>
       </w:r>
     </w:p>
     <w:p>
       <w:pPr>
-        <w:pStyle w:val="BodyTextIndent"/>
+        <w:pStyle w:val="Textkrper-Zeileneinzug"/>
         <w:numPr>
           <w:ilvl w:val="0"/>
           <w:numId w:val="2"/>
@@ -898,10 +822,17 @@
         </w:rPr>
         <w:t>nalyse the problem parameters of an embedded computing situation</w:t>
       </w:r>
+      <w:r>
+        <w:rPr>
+          <w:rFonts w:cs="Arial"/>
+          <w:lang w:val="en-NZ"/>
+        </w:rPr>
+        <w:t>.</w:t>
+      </w:r>
     </w:p>
     <w:p>
       <w:pPr>
-        <w:pStyle w:val="BodyTextIndent"/>
+        <w:pStyle w:val="Textkrper-Zeileneinzug"/>
         <w:numPr>
           <w:ilvl w:val="0"/>
           <w:numId w:val="2"/>
@@ -931,10 +862,17 @@
         </w:rPr>
         <w:t>elect the appropriate hardware for an embedded computing situation</w:t>
       </w:r>
+      <w:r>
+        <w:rPr>
+          <w:rFonts w:cs="Arial"/>
+          <w:lang w:val="en-NZ"/>
+        </w:rPr>
+        <w:t>.</w:t>
+      </w:r>
     </w:p>
     <w:p>
       <w:pPr>
-        <w:pStyle w:val="BodyTextIndent"/>
+        <w:pStyle w:val="Textkrper-Zeileneinzug"/>
         <w:numPr>
           <w:ilvl w:val="0"/>
           <w:numId w:val="2"/>
@@ -967,7 +905,7 @@
     </w:p>
     <w:p>
       <w:pPr>
-        <w:pStyle w:val="BodyTextIndent"/>
+        <w:pStyle w:val="Textkrper-Zeileneinzug"/>
         <w:spacing w:before="240"/>
         <w:ind w:left="0"/>
         <w:rPr>
@@ -1080,11 +1018,25 @@
           <w:rFonts w:cs="Arial"/>
         </w:rPr>
       </w:pPr>
-      <w:r>
-        <w:rPr>
-          <w:rFonts w:cs="Arial"/>
-        </w:rPr>
-        <w:t>High-level architecture (e.g. caching, VM, dedicated hardware, multicore processing, etc.)</w:t>
+      <w:bookmarkStart w:id="1" w:name="_GoBack"/>
+      <w:bookmarkEnd w:id="1"/>
+      <w:r>
+        <w:rPr>
+          <w:rFonts w:cs="Arial"/>
+        </w:rPr>
+        <w:t>Embedded application areas</w:t>
+      </w:r>
+      <w:r>
+        <w:rPr>
+          <w:rFonts w:cs="Arial"/>
+        </w:rPr>
+        <w:t xml:space="preserve"> with </w:t>
+      </w:r>
+      <w:r>
+        <w:rPr>
+          <w:rFonts w:cs="Arial"/>
+        </w:rPr>
+        <w:t xml:space="preserve">microprocessors and microcontrollers </w:t>
       </w:r>
     </w:p>
     <w:p>
@@ -1107,7 +1059,13 @@
         <w:rPr>
           <w:rFonts w:cs="Arial"/>
         </w:rPr>
-        <w:t xml:space="preserve">Embedded application areas with  microprocessors and microcontrollers </w:t>
+        <w:t>Theory and principles of embedded/control sys</w:t>
+      </w:r>
+      <w:r>
+        <w:rPr>
+          <w:rFonts w:cs="Arial"/>
+        </w:rPr>
+        <w:t>tems</w:t>
       </w:r>
     </w:p>
     <w:p>
@@ -1130,13 +1088,7 @@
         <w:rPr>
           <w:rFonts w:cs="Arial"/>
         </w:rPr>
-        <w:t>Theory and principles of embedded/control sys</w:t>
-      </w:r>
-      <w:r>
-        <w:rPr>
-          <w:rFonts w:cs="Arial"/>
-        </w:rPr>
-        <w:t>tems</w:t>
+        <w:t xml:space="preserve">Embedded system hardware </w:t>
       </w:r>
     </w:p>
     <w:p>
@@ -1159,7 +1111,7 @@
         <w:rPr>
           <w:rFonts w:cs="Arial"/>
         </w:rPr>
-        <w:t xml:space="preserve">Embedded system hardware </w:t>
+        <w:t>Embedded system software</w:t>
       </w:r>
     </w:p>
     <w:p>
@@ -1182,41 +1134,18 @@
         <w:rPr>
           <w:rFonts w:cs="Arial"/>
         </w:rPr>
-        <w:t>Embedded system software</w:t>
+        <w:t>Embedded system p</w:t>
+      </w:r>
+      <w:r>
+        <w:rPr>
+          <w:rFonts w:cs="Arial"/>
+        </w:rPr>
+        <w:t>roject work</w:t>
       </w:r>
     </w:p>
     <w:p>
       <w:pPr>
-        <w:numPr>
-          <w:ilvl w:val="0"/>
-          <w:numId w:val="3"/>
-        </w:numPr>
-        <w:tabs>
-          <w:tab w:val="clear" w:pos="360"/>
-          <w:tab w:val="num" w:pos="426"/>
-        </w:tabs>
-        <w:spacing w:after="60"/>
-        <w:ind w:left="426" w:hanging="426"/>
-        <w:rPr>
-          <w:rFonts w:cs="Arial"/>
-        </w:rPr>
-      </w:pPr>
-      <w:r>
-        <w:rPr>
-          <w:rFonts w:cs="Arial"/>
-        </w:rPr>
-        <w:t>Embedded system p</w:t>
-      </w:r>
-      <w:r>
-        <w:rPr>
-          <w:rFonts w:cs="Arial"/>
-        </w:rPr>
-        <w:t>roject work</w:t>
-      </w:r>
-    </w:p>
-    <w:p>
-      <w:pPr>
-        <w:pStyle w:val="BodyTextIndent"/>
+        <w:pStyle w:val="Textkrper-Zeileneinzug"/>
         <w:spacing w:before="240"/>
         <w:ind w:left="0"/>
         <w:rPr>
@@ -1270,7 +1199,7 @@
           </w:tcPr>
           <w:p>
             <w:pPr>
-              <w:pStyle w:val="BodyTextIndent"/>
+              <w:pStyle w:val="Textkrper-Zeileneinzug"/>
               <w:spacing w:after="0"/>
               <w:ind w:left="0"/>
               <w:rPr>
@@ -1294,7 +1223,7 @@
           </w:tcPr>
           <w:p>
             <w:pPr>
-              <w:pStyle w:val="BodyTextIndent"/>
+              <w:pStyle w:val="Textkrper-Zeileneinzug"/>
               <w:spacing w:after="0"/>
               <w:ind w:left="0"/>
               <w:jc w:val="center"/>
@@ -1319,7 +1248,7 @@
           </w:tcPr>
           <w:p>
             <w:pPr>
-              <w:pStyle w:val="BodyTextIndent"/>
+              <w:pStyle w:val="Textkrper-Zeileneinzug"/>
               <w:spacing w:after="0"/>
               <w:ind w:left="0"/>
               <w:rPr>
@@ -1345,7 +1274,7 @@
           </w:tcPr>
           <w:p>
             <w:pPr>
-              <w:pStyle w:val="BodyTextIndent"/>
+              <w:pStyle w:val="Textkrper-Zeileneinzug"/>
               <w:spacing w:after="0"/>
               <w:ind w:left="0"/>
               <w:rPr>
@@ -1367,7 +1296,7 @@
           </w:tcPr>
           <w:p>
             <w:pPr>
-              <w:pStyle w:val="BodyTextIndent"/>
+              <w:pStyle w:val="Textkrper-Zeileneinzug"/>
               <w:spacing w:after="0"/>
               <w:ind w:left="0"/>
               <w:jc w:val="center"/>
@@ -1390,7 +1319,7 @@
           </w:tcPr>
           <w:p>
             <w:pPr>
-              <w:pStyle w:val="BodyTextIndent"/>
+              <w:pStyle w:val="Textkrper-Zeileneinzug"/>
               <w:spacing w:after="0"/>
               <w:ind w:left="0"/>
               <w:rPr>
@@ -1414,7 +1343,7 @@
           </w:tcPr>
           <w:p>
             <w:pPr>
-              <w:pStyle w:val="BodyTextIndent"/>
+              <w:pStyle w:val="Textkrper-Zeileneinzug"/>
               <w:spacing w:after="0"/>
               <w:ind w:left="0"/>
               <w:rPr>
@@ -1436,7 +1365,7 @@
           </w:tcPr>
           <w:p>
             <w:pPr>
-              <w:pStyle w:val="BodyTextIndent"/>
+              <w:pStyle w:val="Textkrper-Zeileneinzug"/>
               <w:spacing w:after="0"/>
               <w:ind w:left="0"/>
               <w:jc w:val="center"/>
@@ -1459,7 +1388,7 @@
           </w:tcPr>
           <w:p>
             <w:pPr>
-              <w:pStyle w:val="BodyTextIndent"/>
+              <w:pStyle w:val="Textkrper-Zeileneinzug"/>
               <w:spacing w:after="0"/>
               <w:ind w:left="0"/>
               <w:rPr>
@@ -1478,7 +1407,7 @@
     </w:tbl>
     <w:p>
       <w:pPr>
-        <w:pStyle w:val="BodyTextIndent"/>
+        <w:pStyle w:val="Textkrper-Zeileneinzug"/>
         <w:spacing w:before="240"/>
         <w:ind w:left="0"/>
         <w:rPr>
@@ -1502,7 +1431,7 @@
     </w:p>
     <w:p>
       <w:pPr>
-        <w:pStyle w:val="BodyTextIndent"/>
+        <w:pStyle w:val="Textkrper-Zeileneinzug"/>
         <w:spacing w:before="60" w:after="60"/>
         <w:ind w:left="0"/>
         <w:rPr>
@@ -1524,7 +1453,7 @@
     </w:p>
     <w:p>
       <w:pPr>
-        <w:pStyle w:val="BodyTextIndent"/>
+        <w:pStyle w:val="Textkrper-Zeileneinzug"/>
         <w:spacing w:after="0"/>
         <w:ind w:left="0"/>
         <w:rPr>
@@ -1551,8 +1480,6 @@
         </w:rPr>
         <w:t>.</w:t>
       </w:r>
-      <w:bookmarkStart w:id="1" w:name="_GoBack"/>
-      <w:bookmarkEnd w:id="1"/>
     </w:p>
     <w:sectPr>
       <w:pgSz w:w="11906" w:h="16838"/>
@@ -1623,7 +1550,7 @@
     <w:lvl w:ilvl="0">
       <w:start w:val="1"/>
       <w:numFmt w:val="decimal"/>
-      <w:pStyle w:val="Heading1"/>
+      <w:pStyle w:val="berschrift1"/>
       <w:lvlText w:val="%1."/>
       <w:lvlJc w:val="left"/>
       <w:pPr>
@@ -1639,7 +1566,7 @@
     <w:lvl w:ilvl="1">
       <w:start w:val="1"/>
       <w:numFmt w:val="decimal"/>
-      <w:pStyle w:val="Heading2"/>
+      <w:pStyle w:val="berschrift2"/>
       <w:lvlText w:val="%1.%2."/>
       <w:lvlJc w:val="left"/>
       <w:pPr>
@@ -1655,7 +1582,7 @@
     <w:lvl w:ilvl="2">
       <w:start w:val="1"/>
       <w:numFmt w:val="decimal"/>
-      <w:pStyle w:val="Heading3"/>
+      <w:pStyle w:val="berschrift3"/>
       <w:lvlText w:val="%1.%2.%3."/>
       <w:lvlJc w:val="left"/>
       <w:pPr>
@@ -2230,7 +2157,7 @@
     <w:lsdException w:name="Bibliography" w:uiPriority="37"/>
     <w:lsdException w:name="TOC Heading" w:uiPriority="39" w:qFormat="1"/>
   </w:latentStyles>
-  <w:style w:type="paragraph" w:default="1" w:styleId="Normal">
+  <w:style w:type="paragraph" w:default="1" w:styleId="Standard">
     <w:name w:val="Normal"/>
     <w:qFormat/>
     <w:rsid w:val="00A8533A"/>
@@ -2245,11 +2172,11 @@
       <w:lang w:val="en-AU" w:eastAsia="ar-SA"/>
     </w:rPr>
   </w:style>
-  <w:style w:type="paragraph" w:styleId="Heading1">
+  <w:style w:type="paragraph" w:styleId="berschrift1">
     <w:name w:val="heading 1"/>
-    <w:basedOn w:val="Normal"/>
-    <w:next w:val="BodyTextIndent"/>
-    <w:link w:val="Heading1Char"/>
+    <w:basedOn w:val="Standard"/>
+    <w:next w:val="Textkrper-Zeileneinzug"/>
+    <w:link w:val="berschrift1Zchn"/>
     <w:qFormat/>
     <w:rsid w:val="00A8533A"/>
     <w:pPr>
@@ -2266,11 +2193,11 @@
       <w:sz w:val="28"/>
     </w:rPr>
   </w:style>
-  <w:style w:type="paragraph" w:styleId="Heading2">
+  <w:style w:type="paragraph" w:styleId="berschrift2">
     <w:name w:val="heading 2"/>
-    <w:basedOn w:val="Normal"/>
-    <w:next w:val="BodyTextIndent"/>
-    <w:link w:val="Heading2Char"/>
+    <w:basedOn w:val="Standard"/>
+    <w:next w:val="Textkrper-Zeileneinzug"/>
+    <w:link w:val="berschrift2Zchn"/>
     <w:autoRedefine/>
     <w:qFormat/>
     <w:rsid w:val="00A8533A"/>
@@ -2291,11 +2218,11 @@
       <w:szCs w:val="24"/>
     </w:rPr>
   </w:style>
-  <w:style w:type="paragraph" w:styleId="Heading3">
+  <w:style w:type="paragraph" w:styleId="berschrift3">
     <w:name w:val="heading 3"/>
-    <w:basedOn w:val="Normal"/>
-    <w:next w:val="BodyTextIndent"/>
-    <w:link w:val="Heading3Char"/>
+    <w:basedOn w:val="Standard"/>
+    <w:next w:val="Textkrper-Zeileneinzug"/>
+    <w:link w:val="berschrift3Zchn"/>
     <w:qFormat/>
     <w:rsid w:val="00A8533A"/>
     <w:pPr>
@@ -2312,13 +2239,13 @@
       <w:sz w:val="22"/>
     </w:rPr>
   </w:style>
-  <w:style w:type="character" w:default="1" w:styleId="DefaultParagraphFont">
+  <w:style w:type="character" w:default="1" w:styleId="Absatz-Standardschriftart">
     <w:name w:val="Default Paragraph Font"/>
     <w:uiPriority w:val="1"/>
     <w:semiHidden/>
     <w:unhideWhenUsed/>
   </w:style>
-  <w:style w:type="table" w:default="1" w:styleId="TableNormal">
+  <w:style w:type="table" w:default="1" w:styleId="NormaleTabelle">
     <w:name w:val="Normal Table"/>
     <w:uiPriority w:val="99"/>
     <w:semiHidden/>
@@ -2333,16 +2260,16 @@
       </w:tblCellMar>
     </w:tblPr>
   </w:style>
-  <w:style w:type="numbering" w:default="1" w:styleId="NoList">
+  <w:style w:type="numbering" w:default="1" w:styleId="KeineListe">
     <w:name w:val="No List"/>
     <w:uiPriority w:val="99"/>
     <w:semiHidden/>
     <w:unhideWhenUsed/>
   </w:style>
-  <w:style w:type="paragraph" w:styleId="Header">
+  <w:style w:type="paragraph" w:styleId="Kopfzeile">
     <w:name w:val="header"/>
-    <w:basedOn w:val="Normal"/>
-    <w:link w:val="HeaderChar"/>
+    <w:basedOn w:val="Standard"/>
+    <w:link w:val="KopfzeileZchn"/>
     <w:uiPriority w:val="99"/>
     <w:unhideWhenUsed/>
     <w:rsid w:val="00C23FA8"/>
@@ -2354,17 +2281,17 @@
       <w:spacing w:line="240" w:lineRule="auto"/>
     </w:pPr>
   </w:style>
-  <w:style w:type="character" w:customStyle="1" w:styleId="HeaderChar">
-    <w:name w:val="Header Char"/>
-    <w:basedOn w:val="DefaultParagraphFont"/>
-    <w:link w:val="Header"/>
+  <w:style w:type="character" w:customStyle="1" w:styleId="KopfzeileZchn">
+    <w:name w:val="Kopfzeile Zchn"/>
+    <w:basedOn w:val="Absatz-Standardschriftart"/>
+    <w:link w:val="Kopfzeile"/>
     <w:uiPriority w:val="99"/>
     <w:rsid w:val="00C23FA8"/>
   </w:style>
-  <w:style w:type="paragraph" w:styleId="Footer">
+  <w:style w:type="paragraph" w:styleId="Fuzeile">
     <w:name w:val="footer"/>
-    <w:basedOn w:val="Normal"/>
-    <w:link w:val="FooterChar"/>
+    <w:basedOn w:val="Standard"/>
+    <w:link w:val="FuzeileZchn"/>
     <w:uiPriority w:val="99"/>
     <w:unhideWhenUsed/>
     <w:rsid w:val="00C23FA8"/>
@@ -2376,17 +2303,17 @@
       <w:spacing w:line="240" w:lineRule="auto"/>
     </w:pPr>
   </w:style>
-  <w:style w:type="character" w:customStyle="1" w:styleId="FooterChar">
-    <w:name w:val="Footer Char"/>
-    <w:basedOn w:val="DefaultParagraphFont"/>
-    <w:link w:val="Footer"/>
+  <w:style w:type="character" w:customStyle="1" w:styleId="FuzeileZchn">
+    <w:name w:val="Fußzeile Zchn"/>
+    <w:basedOn w:val="Absatz-Standardschriftart"/>
+    <w:link w:val="Fuzeile"/>
     <w:uiPriority w:val="99"/>
     <w:rsid w:val="00C23FA8"/>
   </w:style>
-  <w:style w:type="character" w:customStyle="1" w:styleId="Heading1Char">
-    <w:name w:val="Heading 1 Char"/>
-    <w:basedOn w:val="DefaultParagraphFont"/>
-    <w:link w:val="Heading1"/>
+  <w:style w:type="character" w:customStyle="1" w:styleId="berschrift1Zchn">
+    <w:name w:val="Überschrift 1 Zchn"/>
+    <w:basedOn w:val="Absatz-Standardschriftart"/>
+    <w:link w:val="berschrift1"/>
     <w:rsid w:val="00A8533A"/>
     <w:rPr>
       <w:rFonts w:ascii="Arial" w:eastAsia="Times New Roman" w:hAnsi="Arial" w:cs="Times New Roman"/>
@@ -2397,10 +2324,10 @@
       <w:lang w:val="en-AU" w:eastAsia="ar-SA"/>
     </w:rPr>
   </w:style>
-  <w:style w:type="character" w:customStyle="1" w:styleId="Heading2Char">
-    <w:name w:val="Heading 2 Char"/>
-    <w:basedOn w:val="DefaultParagraphFont"/>
-    <w:link w:val="Heading2"/>
+  <w:style w:type="character" w:customStyle="1" w:styleId="berschrift2Zchn">
+    <w:name w:val="Überschrift 2 Zchn"/>
+    <w:basedOn w:val="Absatz-Standardschriftart"/>
+    <w:link w:val="berschrift2"/>
     <w:rsid w:val="00A8533A"/>
     <w:rPr>
       <w:rFonts w:ascii="Arial" w:eastAsia="Times New Roman" w:hAnsi="Arial" w:cs="Times New Roman"/>
@@ -2411,10 +2338,10 @@
       <w:lang w:val="en-AU" w:eastAsia="ar-SA"/>
     </w:rPr>
   </w:style>
-  <w:style w:type="character" w:customStyle="1" w:styleId="Heading3Char">
-    <w:name w:val="Heading 3 Char"/>
-    <w:basedOn w:val="DefaultParagraphFont"/>
-    <w:link w:val="Heading3"/>
+  <w:style w:type="character" w:customStyle="1" w:styleId="berschrift3Zchn">
+    <w:name w:val="Überschrift 3 Zchn"/>
+    <w:basedOn w:val="Absatz-Standardschriftart"/>
+    <w:link w:val="berschrift3"/>
     <w:rsid w:val="00A8533A"/>
     <w:rPr>
       <w:rFonts w:ascii="Arial" w:eastAsia="Times New Roman" w:hAnsi="Arial" w:cs="Times New Roman"/>
@@ -2423,11 +2350,11 @@
       <w:lang w:val="en-AU" w:eastAsia="ar-SA"/>
     </w:rPr>
   </w:style>
-  <w:style w:type="paragraph" w:styleId="BodyTextIndent">
+  <w:style w:type="paragraph" w:styleId="Textkrper-Zeileneinzug">
     <w:name w:val="Body Text Indent"/>
     <w:aliases w:val="Body Text Indent Char1,Body Text Indent Char Char,Body Text Indent Char1 Char Char,Body Text Indent Char Char Char Char,Body Text Indent Char1 Char Char Char Char,Body Text Indent Char Char Char Char Char Char,Body Text Inden"/>
-    <w:basedOn w:val="Normal"/>
-    <w:link w:val="BodyTextIndentChar"/>
+    <w:basedOn w:val="Standard"/>
+    <w:link w:val="Textkrper-ZeileneinzugZchn"/>
     <w:rsid w:val="00A8533A"/>
     <w:pPr>
       <w:tabs>
@@ -2437,11 +2364,11 @@
       <w:ind w:left="851"/>
     </w:pPr>
   </w:style>
-  <w:style w:type="character" w:customStyle="1" w:styleId="BodyTextIndentChar">
-    <w:name w:val="Body Text Indent Char"/>
-    <w:aliases w:val="Body Text Indent Char1 Char,Body Text Indent Char Char Char,Body Text Indent Char1 Char Char Char,Body Text Indent Char Char Char Char Char,Body Text Indent Char1 Char Char Char Char Char,Body Text Inden Char"/>
-    <w:basedOn w:val="DefaultParagraphFont"/>
-    <w:link w:val="BodyTextIndent"/>
+  <w:style w:type="character" w:customStyle="1" w:styleId="Textkrper-ZeileneinzugZchn">
+    <w:name w:val="Textkörper-Zeileneinzug Zchn"/>
+    <w:aliases w:val="Body Text Indent Char1 Zchn,Body Text Indent Char Char Zchn,Body Text Indent Char1 Char Char Zchn,Body Text Indent Char Char Char Char Zchn,Body Text Indent Char1 Char Char Char Char Zchn,Body Text Inden Zchn"/>
+    <w:basedOn w:val="Absatz-Standardschriftart"/>
+    <w:link w:val="Textkrper-Zeileneinzug"/>
     <w:rsid w:val="00A8533A"/>
     <w:rPr>
       <w:rFonts w:ascii="Arial" w:eastAsia="Times New Roman" w:hAnsi="Arial" w:cs="Times New Roman"/>
@@ -2610,7 +2537,7 @@
     <w:lsdException w:name="Bibliography" w:uiPriority="37"/>
     <w:lsdException w:name="TOC Heading" w:uiPriority="39" w:qFormat="1"/>
   </w:latentStyles>
-  <w:style w:type="paragraph" w:default="1" w:styleId="Normal">
+  <w:style w:type="paragraph" w:default="1" w:styleId="Standard">
     <w:name w:val="Normal"/>
     <w:qFormat/>
     <w:rsid w:val="00A8533A"/>
@@ -2625,11 +2552,11 @@
       <w:lang w:val="en-AU" w:eastAsia="ar-SA"/>
     </w:rPr>
   </w:style>
-  <w:style w:type="paragraph" w:styleId="Heading1">
+  <w:style w:type="paragraph" w:styleId="berschrift1">
     <w:name w:val="heading 1"/>
-    <w:basedOn w:val="Normal"/>
-    <w:next w:val="BodyTextIndent"/>
-    <w:link w:val="Heading1Char"/>
+    <w:basedOn w:val="Standard"/>
+    <w:next w:val="Textkrper-Zeileneinzug"/>
+    <w:link w:val="berschrift1Zchn"/>
     <w:qFormat/>
     <w:rsid w:val="00A8533A"/>
     <w:pPr>
@@ -2646,11 +2573,11 @@
       <w:sz w:val="28"/>
     </w:rPr>
   </w:style>
-  <w:style w:type="paragraph" w:styleId="Heading2">
+  <w:style w:type="paragraph" w:styleId="berschrift2">
     <w:name w:val="heading 2"/>
-    <w:basedOn w:val="Normal"/>
-    <w:next w:val="BodyTextIndent"/>
-    <w:link w:val="Heading2Char"/>
+    <w:basedOn w:val="Standard"/>
+    <w:next w:val="Textkrper-Zeileneinzug"/>
+    <w:link w:val="berschrift2Zchn"/>
     <w:autoRedefine/>
     <w:qFormat/>
     <w:rsid w:val="00A8533A"/>
@@ -2671,11 +2598,11 @@
       <w:szCs w:val="24"/>
     </w:rPr>
   </w:style>
-  <w:style w:type="paragraph" w:styleId="Heading3">
+  <w:style w:type="paragraph" w:styleId="berschrift3">
     <w:name w:val="heading 3"/>
-    <w:basedOn w:val="Normal"/>
-    <w:next w:val="BodyTextIndent"/>
-    <w:link w:val="Heading3Char"/>
+    <w:basedOn w:val="Standard"/>
+    <w:next w:val="Textkrper-Zeileneinzug"/>
+    <w:link w:val="berschrift3Zchn"/>
     <w:qFormat/>
     <w:rsid w:val="00A8533A"/>
     <w:pPr>
@@ -2692,13 +2619,13 @@
       <w:sz w:val="22"/>
     </w:rPr>
   </w:style>
-  <w:style w:type="character" w:default="1" w:styleId="DefaultParagraphFont">
+  <w:style w:type="character" w:default="1" w:styleId="Absatz-Standardschriftart">
     <w:name w:val="Default Paragraph Font"/>
     <w:uiPriority w:val="1"/>
     <w:semiHidden/>
     <w:unhideWhenUsed/>
   </w:style>
-  <w:style w:type="table" w:default="1" w:styleId="TableNormal">
+  <w:style w:type="table" w:default="1" w:styleId="NormaleTabelle">
     <w:name w:val="Normal Table"/>
     <w:uiPriority w:val="99"/>
     <w:semiHidden/>
@@ -2713,16 +2640,16 @@
       </w:tblCellMar>
     </w:tblPr>
   </w:style>
-  <w:style w:type="numbering" w:default="1" w:styleId="NoList">
+  <w:style w:type="numbering" w:default="1" w:styleId="KeineListe">
     <w:name w:val="No List"/>
     <w:uiPriority w:val="99"/>
     <w:semiHidden/>
     <w:unhideWhenUsed/>
   </w:style>
-  <w:style w:type="paragraph" w:styleId="Header">
+  <w:style w:type="paragraph" w:styleId="Kopfzeile">
     <w:name w:val="header"/>
-    <w:basedOn w:val="Normal"/>
-    <w:link w:val="HeaderChar"/>
+    <w:basedOn w:val="Standard"/>
+    <w:link w:val="KopfzeileZchn"/>
     <w:uiPriority w:val="99"/>
     <w:unhideWhenUsed/>
     <w:rsid w:val="00C23FA8"/>
@@ -2734,17 +2661,17 @@
       <w:spacing w:line="240" w:lineRule="auto"/>
     </w:pPr>
   </w:style>
-  <w:style w:type="character" w:customStyle="1" w:styleId="HeaderChar">
-    <w:name w:val="Header Char"/>
-    <w:basedOn w:val="DefaultParagraphFont"/>
-    <w:link w:val="Header"/>
+  <w:style w:type="character" w:customStyle="1" w:styleId="KopfzeileZchn">
+    <w:name w:val="Kopfzeile Zchn"/>
+    <w:basedOn w:val="Absatz-Standardschriftart"/>
+    <w:link w:val="Kopfzeile"/>
     <w:uiPriority w:val="99"/>
     <w:rsid w:val="00C23FA8"/>
   </w:style>
-  <w:style w:type="paragraph" w:styleId="Footer">
+  <w:style w:type="paragraph" w:styleId="Fuzeile">
     <w:name w:val="footer"/>
-    <w:basedOn w:val="Normal"/>
-    <w:link w:val="FooterChar"/>
+    <w:basedOn w:val="Standard"/>
+    <w:link w:val="FuzeileZchn"/>
     <w:uiPriority w:val="99"/>
     <w:unhideWhenUsed/>
     <w:rsid w:val="00C23FA8"/>
@@ -2756,17 +2683,17 @@
       <w:spacing w:line="240" w:lineRule="auto"/>
     </w:pPr>
   </w:style>
-  <w:style w:type="character" w:customStyle="1" w:styleId="FooterChar">
-    <w:name w:val="Footer Char"/>
-    <w:basedOn w:val="DefaultParagraphFont"/>
-    <w:link w:val="Footer"/>
+  <w:style w:type="character" w:customStyle="1" w:styleId="FuzeileZchn">
+    <w:name w:val="Fußzeile Zchn"/>
+    <w:basedOn w:val="Absatz-Standardschriftart"/>
+    <w:link w:val="Fuzeile"/>
     <w:uiPriority w:val="99"/>
     <w:rsid w:val="00C23FA8"/>
   </w:style>
-  <w:style w:type="character" w:customStyle="1" w:styleId="Heading1Char">
-    <w:name w:val="Heading 1 Char"/>
-    <w:basedOn w:val="DefaultParagraphFont"/>
-    <w:link w:val="Heading1"/>
+  <w:style w:type="character" w:customStyle="1" w:styleId="berschrift1Zchn">
+    <w:name w:val="Überschrift 1 Zchn"/>
+    <w:basedOn w:val="Absatz-Standardschriftart"/>
+    <w:link w:val="berschrift1"/>
     <w:rsid w:val="00A8533A"/>
     <w:rPr>
       <w:rFonts w:ascii="Arial" w:eastAsia="Times New Roman" w:hAnsi="Arial" w:cs="Times New Roman"/>
@@ -2777,10 +2704,10 @@
       <w:lang w:val="en-AU" w:eastAsia="ar-SA"/>
     </w:rPr>
   </w:style>
-  <w:style w:type="character" w:customStyle="1" w:styleId="Heading2Char">
-    <w:name w:val="Heading 2 Char"/>
-    <w:basedOn w:val="DefaultParagraphFont"/>
-    <w:link w:val="Heading2"/>
+  <w:style w:type="character" w:customStyle="1" w:styleId="berschrift2Zchn">
+    <w:name w:val="Überschrift 2 Zchn"/>
+    <w:basedOn w:val="Absatz-Standardschriftart"/>
+    <w:link w:val="berschrift2"/>
     <w:rsid w:val="00A8533A"/>
     <w:rPr>
       <w:rFonts w:ascii="Arial" w:eastAsia="Times New Roman" w:hAnsi="Arial" w:cs="Times New Roman"/>
@@ -2791,10 +2718,10 @@
       <w:lang w:val="en-AU" w:eastAsia="ar-SA"/>
     </w:rPr>
   </w:style>
-  <w:style w:type="character" w:customStyle="1" w:styleId="Heading3Char">
-    <w:name w:val="Heading 3 Char"/>
-    <w:basedOn w:val="DefaultParagraphFont"/>
-    <w:link w:val="Heading3"/>
+  <w:style w:type="character" w:customStyle="1" w:styleId="berschrift3Zchn">
+    <w:name w:val="Überschrift 3 Zchn"/>
+    <w:basedOn w:val="Absatz-Standardschriftart"/>
+    <w:link w:val="berschrift3"/>
     <w:rsid w:val="00A8533A"/>
     <w:rPr>
       <w:rFonts w:ascii="Arial" w:eastAsia="Times New Roman" w:hAnsi="Arial" w:cs="Times New Roman"/>
@@ -2803,11 +2730,11 @@
       <w:lang w:val="en-AU" w:eastAsia="ar-SA"/>
     </w:rPr>
   </w:style>
-  <w:style w:type="paragraph" w:styleId="BodyTextIndent">
+  <w:style w:type="paragraph" w:styleId="Textkrper-Zeileneinzug">
     <w:name w:val="Body Text Indent"/>
     <w:aliases w:val="Body Text Indent Char1,Body Text Indent Char Char,Body Text Indent Char1 Char Char,Body Text Indent Char Char Char Char,Body Text Indent Char1 Char Char Char Char,Body Text Indent Char Char Char Char Char Char,Body Text Inden"/>
-    <w:basedOn w:val="Normal"/>
-    <w:link w:val="BodyTextIndentChar"/>
+    <w:basedOn w:val="Standard"/>
+    <w:link w:val="Textkrper-ZeileneinzugZchn"/>
     <w:rsid w:val="00A8533A"/>
     <w:pPr>
       <w:tabs>
@@ -2817,11 +2744,11 @@
       <w:ind w:left="851"/>
     </w:pPr>
   </w:style>
-  <w:style w:type="character" w:customStyle="1" w:styleId="BodyTextIndentChar">
-    <w:name w:val="Body Text Indent Char"/>
-    <w:aliases w:val="Body Text Indent Char1 Char,Body Text Indent Char Char Char,Body Text Indent Char1 Char Char Char,Body Text Indent Char Char Char Char Char,Body Text Indent Char1 Char Char Char Char Char,Body Text Inden Char"/>
-    <w:basedOn w:val="DefaultParagraphFont"/>
-    <w:link w:val="BodyTextIndent"/>
+  <w:style w:type="character" w:customStyle="1" w:styleId="Textkrper-ZeileneinzugZchn">
+    <w:name w:val="Textkörper-Zeileneinzug Zchn"/>
+    <w:aliases w:val="Body Text Indent Char1 Zchn,Body Text Indent Char Char Zchn,Body Text Indent Char1 Char Char Zchn,Body Text Indent Char Char Char Char Zchn,Body Text Indent Char1 Char Char Char Char Zchn,Body Text Inden Zchn"/>
+    <w:basedOn w:val="Absatz-Standardschriftart"/>
+    <w:link w:val="Textkrper-Zeileneinzug"/>
     <w:rsid w:val="00A8533A"/>
     <w:rPr>
       <w:rFonts w:ascii="Arial" w:eastAsia="Times New Roman" w:hAnsi="Arial" w:cs="Times New Roman"/>

</xml_diff>